<commit_message>
Horace notes 2 - minor modifications preparing for Toby's review
</commit_message>
<xml_diff>
--- a/Design/VATES/MantidHorace/HoraceNotes_part2_HoraceMethods.docx
+++ b/Design/VATES/MantidHorace/HoraceNotes_part2_HoraceMethods.docx
@@ -430,7 +430,16 @@
         <w:t>)</w:t>
       </w:r>
       <w:r>
-        <w:t xml:space="preserve">  Calculates model on DND mesh (x- arrays of the mesh coordinates of </w:t>
+        <w:t xml:space="preserve">  </w:t>
+      </w:r>
+      <w:r>
+        <w:t>Calculates model on DND mesh (x are the</w:t>
+      </w:r>
+      <w:r>
+        <w:t xml:space="preserve"> ar</w:t>
+      </w:r>
+      <w:r>
+        <w:t>rays of the mesh coordinates )</w:t>
       </w:r>
     </w:p>
     <w:p>
@@ -2309,12 +2318,93 @@
           <w:p>
             <w:pPr>
               <w:rPr>
+                <w:ins w:id="0" w:author="Alex" w:date="2013-11-11T10:45:00Z"/>
+              </w:rPr>
+            </w:pPr>
+            <w:r>
+              <w:t>Win – the list of input workspaces</w:t>
+            </w:r>
+          </w:p>
+          <w:p>
+            <w:pPr>
+              <w:rPr>
+                <w:ins w:id="1" w:author="Alex" w:date="2013-11-11T10:46:00Z"/>
+              </w:rPr>
+            </w:pPr>
+          </w:p>
+          <w:p>
+            <w:pPr>
+              <w:rPr>
+                <w:ins w:id="2" w:author="Alex" w:date="2013-11-11T10:45:00Z"/>
+                <w:u w:val="single"/>
+                <w:rPrChange w:id="3" w:author="Alex" w:date="2013-11-11T10:46:00Z">
+                  <w:rPr>
+                    <w:ins w:id="4" w:author="Alex" w:date="2013-11-11T10:45:00Z"/>
+                  </w:rPr>
+                </w:rPrChange>
+              </w:rPr>
+            </w:pPr>
+            <w:ins w:id="5" w:author="Alex" w:date="2013-11-11T10:46:00Z">
+              <w:r>
+                <w:rPr>
+                  <w:u w:val="single"/>
+                </w:rPr>
+                <w:t>O</w:t>
+              </w:r>
+              <w:r>
+                <w:rPr>
+                  <w:u w:val="single"/>
+                  <w:rPrChange w:id="6" w:author="Alex" w:date="2013-11-11T10:46:00Z">
+                    <w:rPr/>
+                  </w:rPrChange>
+                </w:rPr>
+                <w:t>ther</w:t>
+              </w:r>
+              <w:r>
+                <w:rPr>
+                  <w:u w:val="single"/>
+                </w:rPr>
+                <w:t xml:space="preserve"> </w:t>
+              </w:r>
+              <w:proofErr w:type="spellStart"/>
+              <w:r>
+                <w:rPr>
+                  <w:u w:val="single"/>
+                </w:rPr>
+                <w:t>usefull</w:t>
+              </w:r>
+              <w:proofErr w:type="spellEnd"/>
+              <w:r>
+                <w:rPr>
+                  <w:u w:val="single"/>
+                </w:rPr>
+                <w:t xml:space="preserve"> form:</w:t>
+              </w:r>
+            </w:ins>
+            <w:bookmarkStart w:id="7" w:name="_GoBack"/>
+            <w:bookmarkEnd w:id="7"/>
+          </w:p>
+          <w:p>
+            <w:pPr>
+              <w:rPr>
+                <w:ins w:id="8" w:author="Alex" w:date="2013-11-11T10:45:00Z"/>
                 <w:color w:val="FF0000"/>
               </w:rPr>
             </w:pPr>
-            <w:r>
-              <w:t>Win – the list of input workspaces</w:t>
-            </w:r>
+            <w:proofErr w:type="spellStart"/>
+            <w:ins w:id="9" w:author="Alex" w:date="2013-11-11T10:45:00Z">
+              <w:r>
+                <w:t>combine_equivalent_zones</w:t>
+              </w:r>
+              <w:proofErr w:type="spellEnd"/>
+            </w:ins>
+          </w:p>
+          <w:p>
+            <w:pPr>
+              <w:rPr>
+                <w:color w:val="FF0000"/>
+              </w:rPr>
+            </w:pPr>
           </w:p>
         </w:tc>
         <w:tc>
@@ -2970,6 +3060,21 @@
               </w:rPr>
               <w:endnoteReference w:id="12"/>
             </w:r>
+          </w:p>
+          <w:p>
+            <w:pPr>
+              <w:rPr>
+                <w:color w:val="FF0000"/>
+              </w:rPr>
+            </w:pPr>
+            <w:proofErr w:type="spellStart"/>
+            <w:r>
+              <w:rPr>
+                <w:color w:val="FF0000"/>
+              </w:rPr>
+              <w:t>simulate_spe_testfunc</w:t>
+            </w:r>
+            <w:proofErr w:type="spellEnd"/>
           </w:p>
           <w:p/>
           <w:p>
@@ -15671,8 +15776,6 @@
       <w:pPr>
         <w:pStyle w:val="EndnoteText"/>
       </w:pPr>
-      <w:bookmarkStart w:id="0" w:name="_GoBack"/>
-      <w:bookmarkEnd w:id="0"/>
       <w:r>
         <w:t>[</w:t>
       </w:r>
@@ -20921,13 +21024,8 @@
         <w:tab/>
       </w:r>
       <w:r>
-        <w:t xml:space="preserve">- parameter </w:t>
-      </w:r>
-      <w:proofErr w:type="spellStart"/>
-      <w:r>
-        <w:t>names</w:t>
-      </w:r>
-      <w:proofErr w:type="spellEnd"/>
+        <w:t>- parameter names</w:t>
+      </w:r>
     </w:p>
     <w:p>
       <w:pPr>
@@ -23438,6 +23536,7 @@
   <w:style w:type="character" w:default="1" w:styleId="DefaultParagraphFont">
     <w:name w:val="Default Paragraph Font"/>
     <w:uiPriority w:val="1"/>
+    <w:semiHidden/>
     <w:unhideWhenUsed/>
   </w:style>
   <w:style w:type="table" w:default="1" w:styleId="TableNormal">
@@ -24083,6 +24182,7 @@
   <w:style w:type="character" w:default="1" w:styleId="DefaultParagraphFont">
     <w:name w:val="Default Paragraph Font"/>
     <w:uiPriority w:val="1"/>
+    <w:semiHidden/>
     <w:unhideWhenUsed/>
   </w:style>
   <w:style w:type="table" w:default="1" w:styleId="TableNormal">
@@ -24776,7 +24876,7 @@
 </file>
 
 <file path=customXml/itemProps1.xml><?xml version="1.0" encoding="utf-8"?>
-<ds:datastoreItem xmlns:ds="http://schemas.openxmlformats.org/officeDocument/2006/customXml" ds:itemID="{37E8695E-E39F-4500-B5F4-C26F4EBAC41F}">
+<ds:datastoreItem xmlns:ds="http://schemas.openxmlformats.org/officeDocument/2006/customXml" ds:itemID="{B5483870-884A-41B1-BCED-1E36BE36EEE4}">
   <ds:schemaRefs>
     <ds:schemaRef ds:uri="http://schemas.openxmlformats.org/officeDocument/2006/bibliography"/>
   </ds:schemaRefs>

</xml_diff>